<commit_message>
Update api for reference
</commit_message>
<xml_diff>
--- a/input/TSP_CMC_54886.docx
+++ b/input/TSP_CMC_54886.docx
@@ -802,7 +802,7 @@
       </w:pPr>
       <w:sdt>
         <w:sdtPr>
-          <w:id w:val="1646777406"/>
+          <w:id w:val="1819530989"/>
         </w:sdtPr>
         <w:sdtContent>
           <w:r>
@@ -16920,29 +16920,35 @@
           <w:numId w:val="2"/>
         </w:numPr>
         <w:spacing w:before="120" w:after="0"/>
-        <w:rPr/>
-      </w:pPr>
-      <w:r>
-        <w:rPr>
-          <w:bCs/>
-          <w:color w:val="000000" w:themeColor="text1"/>
-          <w:sz w:val="20"/>
-        </w:rPr>
-        <w:t xml:space="preserve"> </w:t>
-      </w:r>
+        <w:rPr>
+          <w:del w:id="2" w:author="Unknown Author" w:date="2024-10-11T17:00:09Z"/>
+        </w:rPr>
+      </w:pPr>
+      <w:del w:id="0" w:author="Unknown Author" w:date="2024-10-11T17:00:09Z">
+        <w:r>
+          <w:rPr>
+            <w:bCs/>
+            <w:color w:val="000000" w:themeColor="text1"/>
+            <w:sz w:val="20"/>
+          </w:rPr>
+          <w:delText xml:space="preserve"> </w:delText>
+        </w:r>
+      </w:del>
       <w:sdt>
         <w:sdtPr>
-          <w:id w:val="2095125126"/>
+          <w:id w:val="839775879"/>
         </w:sdtPr>
         <w:sdtContent>
-          <w:r>
-            <w:rPr>
-              <w:bCs/>
-              <w:color w:val="000000"/>
-              <w:sz w:val="20"/>
-            </w:rPr>
-            <w:t>W. Zhang, G. Peng, C. Li, Y. Chen, Z. Zhang, “A new deep learning model for fault diagnosis with good anti-noise and domain adaptation ability on raw vibration signals,” Sensors, vol. 18, no. 10, p. 3481, 2018.</w:t>
-          </w:r>
+          <w:del w:id="1" w:author="Unknown Author" w:date="2024-10-11T17:00:09Z">
+            <w:r>
+              <w:rPr>
+                <w:bCs/>
+                <w:color w:val="000000"/>
+                <w:sz w:val="20"/>
+              </w:rPr>
+              <w:delText>W. Zhang, G. Peng, C. Li, Y. Chen, Z. Zhang, “A new deep learning model for fault diagnosis with good anti-noise and domain adaptation ability on raw vibration signals,” Sensors, vol. 18, no. 10, p. 3481, 2018.</w:delText>
+            </w:r>
+          </w:del>
         </w:sdtContent>
       </w:sdt>
     </w:p>
@@ -16958,15 +16964,18 @@
         <w:rPr>
           <w:color w:val="000000" w:themeColor="text1"/>
           <w:sz w:val="20"/>
-        </w:rPr>
-      </w:pPr>
-      <w:r>
-        <w:rPr>
-          <w:color w:val="000000" w:themeColor="text1"/>
-          <w:sz w:val="20"/>
-        </w:rPr>
-        <w:t>V. Rajan, N. Sobhana, R. Jayakrishnan, “Machine Fault Diagnostics and Condition Monitoring Using Augmented Reality and IoT,” Mechanical Systems and Signal Processing, vol. 112, pp. 273–284, 2018.</w:t>
-      </w:r>
+          <w:del w:id="4" w:author="Unknown Author" w:date="2024-10-11T17:00:09Z"/>
+        </w:rPr>
+      </w:pPr>
+      <w:del w:id="3" w:author="Unknown Author" w:date="2024-10-11T17:00:09Z">
+        <w:r>
+          <w:rPr>
+            <w:color w:val="000000" w:themeColor="text1"/>
+            <w:sz w:val="20"/>
+          </w:rPr>
+          <w:delText>V. Rajan, N. Sobhana, R. Jayakrishnan, “Machine Fault Diagnostics and Condition Monitoring Using Augmented Reality and IoT,” Mechanical Systems and Signal Processing, vol. 112, pp. 273–284, 2018.</w:delText>
+        </w:r>
+      </w:del>
     </w:p>
     <w:p>
       <w:pPr>
@@ -16983,15 +16992,18 @@
         <w:rPr>
           <w:color w:val="000000" w:themeColor="text1"/>
           <w:sz w:val="20"/>
-        </w:rPr>
-      </w:pPr>
-      <w:r>
-        <w:rPr>
-          <w:color w:val="000000" w:themeColor="text1"/>
-          <w:sz w:val="20"/>
-        </w:rPr>
-        <w:t xml:space="preserve">O. Das, D.B. Das, “Smart machine fault diagnostics based on fault specified discrete wavelet transform,” Journal of Brazilian Society of Mechanical Sciences and Engineering, vol. 45, pp. 519–532, 2023. </w:t>
-      </w:r>
+          <w:del w:id="6" w:author="Unknown Author" w:date="2024-10-11T17:00:09Z"/>
+        </w:rPr>
+      </w:pPr>
+      <w:del w:id="5" w:author="Unknown Author" w:date="2024-10-11T17:00:09Z">
+        <w:r>
+          <w:rPr>
+            <w:color w:val="000000" w:themeColor="text1"/>
+            <w:sz w:val="20"/>
+          </w:rPr>
+          <w:delText xml:space="preserve">O. Das, D.B. Das, “Smart machine fault diagnostics based on fault specified discrete wavelet transform,” Journal of Brazilian Society of Mechanical Sciences and Engineering, vol. 45, pp. 519–532, 2023. </w:delText>
+        </w:r>
+      </w:del>
     </w:p>
     <w:p>
       <w:pPr>
@@ -17005,15 +17017,18 @@
         <w:rPr>
           <w:color w:val="000000" w:themeColor="text1"/>
           <w:sz w:val="20"/>
-        </w:rPr>
-      </w:pPr>
-      <w:r>
-        <w:rPr>
-          <w:color w:val="000000" w:themeColor="text1"/>
-          <w:sz w:val="20"/>
-        </w:rPr>
-        <w:t>R. Sewada, A. Jangid, P. Kumar, N. Mishra, “Explainable Artificial Intelligence (XAI),” International Journal of Food Nutrition Science, vol. 10, pp. 1–15, 2023.</w:t>
-      </w:r>
+          <w:del w:id="8" w:author="Unknown Author" w:date="2024-10-11T17:00:09Z"/>
+        </w:rPr>
+      </w:pPr>
+      <w:del w:id="7" w:author="Unknown Author" w:date="2024-10-11T17:00:09Z">
+        <w:r>
+          <w:rPr>
+            <w:color w:val="000000" w:themeColor="text1"/>
+            <w:sz w:val="20"/>
+          </w:rPr>
+          <w:delText>R. Sewada, A. Jangid, P. Kumar, N. Mishra, “Explainable Artificial Intelligence (XAI),” International Journal of Food Nutrition Science, vol. 10, pp. 1–15, 2023.</w:delText>
+        </w:r>
+      </w:del>
     </w:p>
     <w:p>
       <w:pPr>
@@ -17027,15 +17042,18 @@
         <w:rPr>
           <w:color w:val="000000" w:themeColor="text1"/>
           <w:sz w:val="20"/>
-        </w:rPr>
-      </w:pPr>
-      <w:r>
-        <w:rPr>
-          <w:color w:val="000000" w:themeColor="text1"/>
-          <w:sz w:val="20"/>
-        </w:rPr>
-        <w:t>A. M. A. Salih, Z. Raisi-Estabragh, I. Galazzo, P. Radeva, S. E. Petersen, G. Menegaz, K. Lekadir, “Commentary on explainable artificial intelligence methods: SHAP and LIME,” Advanced Intelligent Systems, pp. 1-8, 2024.doi: 10.1002/aisy.202400304.</w:t>
-      </w:r>
+          <w:del w:id="10" w:author="Unknown Author" w:date="2024-10-11T17:00:09Z"/>
+        </w:rPr>
+      </w:pPr>
+      <w:del w:id="9" w:author="Unknown Author" w:date="2024-10-11T17:00:09Z">
+        <w:r>
+          <w:rPr>
+            <w:color w:val="000000" w:themeColor="text1"/>
+            <w:sz w:val="20"/>
+          </w:rPr>
+          <w:delText>A. M. A. Salih, Z. Raisi-Estabragh, I. Galazzo, P. Radeva, S. E. Petersen, G. Menegaz, K. Lekadir, “Commentary on explainable artificial intelligence methods: SHAP and LIME,” Advanced Intelligent Systems, pp. 1-8, 2024.doi: 10.1002/aisy.202400304.</w:delText>
+        </w:r>
+      </w:del>
     </w:p>
     <w:p>
       <w:pPr>
@@ -17049,15 +17067,18 @@
         <w:rPr>
           <w:color w:val="000000" w:themeColor="text1"/>
           <w:sz w:val="20"/>
-        </w:rPr>
-      </w:pPr>
-      <w:r>
-        <w:rPr>
-          <w:color w:val="000000" w:themeColor="text1"/>
-          <w:sz w:val="20"/>
-        </w:rPr>
-        <w:t>H. A. G. Al-Kaf, K.-B. Lee, “Explainable Machine Learning Method for Open Fault Detection of NPC Inverter Using SHAP and LIME,” IEEE Conference on Energy Conversion (CENCON), Kuching, Malaysia, pp. 14-19, 2023.</w:t>
-      </w:r>
+          <w:del w:id="12" w:author="Unknown Author" w:date="2024-10-11T17:00:09Z"/>
+        </w:rPr>
+      </w:pPr>
+      <w:del w:id="11" w:author="Unknown Author" w:date="2024-10-11T17:00:09Z">
+        <w:r>
+          <w:rPr>
+            <w:color w:val="000000" w:themeColor="text1"/>
+            <w:sz w:val="20"/>
+          </w:rPr>
+          <w:delText>H. A. G. Al-Kaf, K.-B. Lee, “Explainable Machine Learning Method for Open Fault Detection of NPC Inverter Using SHAP and LIME,” IEEE Conference on Energy Conversion (CENCON), Kuching, Malaysia, pp. 14-19, 2023.</w:delText>
+        </w:r>
+      </w:del>
     </w:p>
     <w:p>
       <w:pPr>
@@ -17071,41 +17092,52 @@
         <w:rPr>
           <w:color w:val="000000" w:themeColor="text1"/>
           <w:sz w:val="20"/>
-        </w:rPr>
-      </w:pPr>
-      <w:r>
-        <w:rPr>
-          <w:color w:val="000000" w:themeColor="text1"/>
-          <w:sz w:val="20"/>
-        </w:rPr>
-        <w:t>M. Begum, M.H. Shuvo, I. Ashraf, A. Al Mamun, J. Uddin, M.A. Samad, “Software Defects Identification: Results Using Machine Learning and Explainable Artificial Intelligence Techniques,” IEEE Access, vol. 11. pp.</w:t>
-      </w:r>
-      <w:r>
-        <w:rPr>
-          <w:color w:val="000000" w:themeColor="text1"/>
-        </w:rPr>
-        <w:t xml:space="preserve"> </w:t>
-      </w:r>
-      <w:r>
-        <w:rPr>
-          <w:color w:val="000000" w:themeColor="text1"/>
-          <w:sz w:val="20"/>
-        </w:rPr>
-        <w:t>132750-</w:t>
-      </w:r>
-      <w:r>
-        <w:rPr>
-          <w:color w:val="000000" w:themeColor="text1"/>
-        </w:rPr>
-        <w:t xml:space="preserve"> </w:t>
-      </w:r>
-      <w:r>
-        <w:rPr>
-          <w:color w:val="000000" w:themeColor="text1"/>
-          <w:sz w:val="20"/>
-        </w:rPr>
-        <w:t>132765, 2023.</w:t>
-      </w:r>
+          <w:del w:id="18" w:author="Unknown Author" w:date="2024-10-11T17:00:09Z"/>
+        </w:rPr>
+      </w:pPr>
+      <w:del w:id="13" w:author="Unknown Author" w:date="2024-10-11T17:00:09Z">
+        <w:r>
+          <w:rPr>
+            <w:color w:val="000000" w:themeColor="text1"/>
+            <w:sz w:val="20"/>
+          </w:rPr>
+          <w:delText>M. Begum, M.H. Shuvo, I. Ashraf, A. Al Mamun, J. Uddin, M.A. Samad, “Software Defects Identification: Results Using Machine Learning and Explainable Artificial Intelligence Techniques,” IEEE Access, vol. 11. pp.</w:delText>
+        </w:r>
+      </w:del>
+      <w:del w:id="14" w:author="Unknown Author" w:date="2024-10-11T17:00:09Z">
+        <w:r>
+          <w:rPr>
+            <w:color w:val="000000" w:themeColor="text1"/>
+          </w:rPr>
+          <w:delText xml:space="preserve"> </w:delText>
+        </w:r>
+      </w:del>
+      <w:del w:id="15" w:author="Unknown Author" w:date="2024-10-11T17:00:09Z">
+        <w:r>
+          <w:rPr>
+            <w:color w:val="000000" w:themeColor="text1"/>
+            <w:sz w:val="20"/>
+          </w:rPr>
+          <w:delText>132750-</w:delText>
+        </w:r>
+      </w:del>
+      <w:del w:id="16" w:author="Unknown Author" w:date="2024-10-11T17:00:09Z">
+        <w:r>
+          <w:rPr>
+            <w:color w:val="000000" w:themeColor="text1"/>
+          </w:rPr>
+          <w:delText xml:space="preserve"> </w:delText>
+        </w:r>
+      </w:del>
+      <w:del w:id="17" w:author="Unknown Author" w:date="2024-10-11T17:00:09Z">
+        <w:r>
+          <w:rPr>
+            <w:color w:val="000000" w:themeColor="text1"/>
+            <w:sz w:val="20"/>
+          </w:rPr>
+          <w:delText>132765, 2023.</w:delText>
+        </w:r>
+      </w:del>
     </w:p>
     <w:p>
       <w:pPr>
@@ -17119,15 +17151,18 @@
         <w:rPr>
           <w:color w:val="000000" w:themeColor="text1"/>
           <w:sz w:val="20"/>
-        </w:rPr>
-      </w:pPr>
-      <w:r>
-        <w:rPr>
-          <w:color w:val="000000" w:themeColor="text1"/>
-          <w:sz w:val="20"/>
-        </w:rPr>
-        <w:t>M.R. Islam, J. Uddin, J.M. Kim, “Acoustic emission sensor network based fault diagnosis of induction motors using a gabor filter and multiclass support vector machines,” Adhoc &amp; Sensor Wireless Networks, vol. 34, pp. 273–287, 2016.</w:t>
-      </w:r>
+          <w:del w:id="20" w:author="Unknown Author" w:date="2024-10-11T17:00:09Z"/>
+        </w:rPr>
+      </w:pPr>
+      <w:del w:id="19" w:author="Unknown Author" w:date="2024-10-11T17:00:09Z">
+        <w:r>
+          <w:rPr>
+            <w:color w:val="000000" w:themeColor="text1"/>
+            <w:sz w:val="20"/>
+          </w:rPr>
+          <w:delText>M.R. Islam, J. Uddin, J.M. Kim, “Acoustic emission sensor network based fault diagnosis of induction motors using a gabor filter and multiclass support vector machines,” Adhoc &amp; Sensor Wireless Networks, vol. 34, pp. 273–287, 2016.</w:delText>
+        </w:r>
+      </w:del>
     </w:p>
     <w:p>
       <w:pPr>
@@ -17141,15 +17176,18 @@
         <w:rPr>
           <w:color w:val="000000" w:themeColor="text1"/>
           <w:sz w:val="20"/>
-        </w:rPr>
-      </w:pPr>
-      <w:r>
-        <w:rPr>
-          <w:color w:val="000000" w:themeColor="text1"/>
-          <w:sz w:val="20"/>
-        </w:rPr>
-        <w:t>P. Xanthopoulos, P.M. Pardalos, T.B. Trafalis, P. Xanthopoulos, P.M. Pardalos, T.B. Trafalis, “Linear discriminant analysis,” Robust data mining, pp. 27-33, 2013.</w:t>
-      </w:r>
+          <w:del w:id="22" w:author="Unknown Author" w:date="2024-10-11T17:00:09Z"/>
+        </w:rPr>
+      </w:pPr>
+      <w:del w:id="21" w:author="Unknown Author" w:date="2024-10-11T17:00:09Z">
+        <w:r>
+          <w:rPr>
+            <w:color w:val="000000" w:themeColor="text1"/>
+            <w:sz w:val="20"/>
+          </w:rPr>
+          <w:delText>P. Xanthopoulos, P.M. Pardalos, T.B. Trafalis, P. Xanthopoulos, P.M. Pardalos, T.B. Trafalis, “Linear discriminant analysis,” Robust data mining, pp. 27-33, 2013.</w:delText>
+        </w:r>
+      </w:del>
     </w:p>
     <w:p>
       <w:pPr>
@@ -17163,15 +17201,18 @@
         <w:rPr>
           <w:color w:val="000000" w:themeColor="text1"/>
           <w:sz w:val="20"/>
-        </w:rPr>
-      </w:pPr>
-      <w:r>
-        <w:rPr>
-          <w:color w:val="000000" w:themeColor="text1"/>
-          <w:sz w:val="20"/>
-        </w:rPr>
-        <w:t xml:space="preserve">S. Das, A. Paramane, S. Chatterjee, U. Rao, “Accurate Identification of Transformer Faults From Dissolved Gas Data Using Recursive Feature Elimination Method,” IEEE Transactions on Dielectrics and Electrical Insulation, vol. 30, pp. 466-473, 2023. </w:t>
-      </w:r>
+          <w:del w:id="24" w:author="Unknown Author" w:date="2024-10-11T17:00:09Z"/>
+        </w:rPr>
+      </w:pPr>
+      <w:del w:id="23" w:author="Unknown Author" w:date="2024-10-11T17:00:09Z">
+        <w:r>
+          <w:rPr>
+            <w:color w:val="000000" w:themeColor="text1"/>
+            <w:sz w:val="20"/>
+          </w:rPr>
+          <w:delText xml:space="preserve">S. Das, A. Paramane, S. Chatterjee, U. Rao, “Accurate Identification of Transformer Faults From Dissolved Gas Data Using Recursive Feature Elimination Method,” IEEE Transactions on Dielectrics and Electrical Insulation, vol. 30, pp. 466-473, 2023. </w:delText>
+        </w:r>
+      </w:del>
     </w:p>
     <w:p>
       <w:pPr>
@@ -17185,15 +17226,18 @@
         <w:rPr>
           <w:color w:val="000000" w:themeColor="text1"/>
           <w:sz w:val="20"/>
-        </w:rPr>
-      </w:pPr>
-      <w:r>
-        <w:rPr>
-          <w:color w:val="000000" w:themeColor="text1"/>
-          <w:sz w:val="20"/>
-        </w:rPr>
-        <w:t>J.H. Gao, M.F. Guo, S. Lin, D.Y. Chen, “Application of Semantic Segmentation in High-Impedance Fault Diagnosis Combined with Signal Envelope and Hilbert Marginal Spectrum for Resonant Distribution Networks,” Expert Systems with Applications, vol. 231, pp. 120631, 2023.</w:t>
-      </w:r>
+          <w:del w:id="26" w:author="Unknown Author" w:date="2024-10-11T17:00:09Z"/>
+        </w:rPr>
+      </w:pPr>
+      <w:del w:id="25" w:author="Unknown Author" w:date="2024-10-11T17:00:09Z">
+        <w:r>
+          <w:rPr>
+            <w:color w:val="000000" w:themeColor="text1"/>
+            <w:sz w:val="20"/>
+          </w:rPr>
+          <w:delText>J.H. Gao, M.F. Guo, S. Lin, D.Y. Chen, “Application of Semantic Segmentation in High-Impedance Fault Diagnosis Combined with Signal Envelope and Hilbert Marginal Spectrum for Resonant Distribution Networks,” Expert Systems with Applications, vol. 231, pp. 120631, 2023.</w:delText>
+        </w:r>
+      </w:del>
     </w:p>
     <w:p>
       <w:pPr>
@@ -17207,15 +17251,18 @@
         <w:rPr>
           <w:color w:val="000000" w:themeColor="text1"/>
           <w:sz w:val="20"/>
-        </w:rPr>
-      </w:pPr>
-      <w:r>
-        <w:rPr>
-          <w:color w:val="000000" w:themeColor="text1"/>
-          <w:sz w:val="20"/>
-        </w:rPr>
-        <w:t>J.H. Gao, M.F. Guo, S. Lin, D.Y. Chen, “Advancing High Impedance Fault Localization via Adaptive Transient Process Calibration and Multiscale Correlation Analysis in Active Distribution Networks,” Measurement, vol. 229, pp. 114431, 2024.</w:t>
-      </w:r>
+          <w:del w:id="28" w:author="Unknown Author" w:date="2024-10-11T17:00:09Z"/>
+        </w:rPr>
+      </w:pPr>
+      <w:del w:id="27" w:author="Unknown Author" w:date="2024-10-11T17:00:09Z">
+        <w:r>
+          <w:rPr>
+            <w:color w:val="000000" w:themeColor="text1"/>
+            <w:sz w:val="20"/>
+          </w:rPr>
+          <w:delText>J.H. Gao, M.F. Guo, S. Lin, D.Y. Chen, “Advancing High Impedance Fault Localization via Adaptive Transient Process Calibration and Multiscale Correlation Analysis in Active Distribution Networks,” Measurement, vol. 229, pp. 114431, 2024.</w:delText>
+        </w:r>
+      </w:del>
     </w:p>
     <w:p>
       <w:pPr>
@@ -17229,41 +17276,52 @@
         <w:rPr>
           <w:color w:val="000000" w:themeColor="text1"/>
           <w:sz w:val="20"/>
-        </w:rPr>
-      </w:pPr>
-      <w:r>
-        <w:rPr>
-          <w:color w:val="000000" w:themeColor="text1"/>
-          <w:sz w:val="20"/>
-        </w:rPr>
-        <w:t xml:space="preserve">S. Ali, T. Abuhmed, S. El-Sappagh, K. Muhammad, J. Alonso-Moral, R. Confalonieri, R. Guidotti, J.  Ser, N. Díaz-Rodríguez, F. Herrera, “Explainable Artificial Intelligence (XAI): What we know and what is left to attain Trustworthy Artificial Intelligence,” </w:t>
-      </w:r>
-      <w:r>
-        <w:rPr>
-          <w:i/>
-          <w:color w:val="000000" w:themeColor="text1"/>
-          <w:sz w:val="20"/>
-        </w:rPr>
-        <w:t>Information Fusion</w:t>
-      </w:r>
-      <w:r>
-        <w:rPr>
-          <w:color w:val="000000" w:themeColor="text1"/>
-          <w:sz w:val="20"/>
-        </w:rPr>
-        <w:t>, vol. 99, pp. 101805</w:t>
-      </w:r>
-      <w:r>
-        <w:rPr/>
-        <w:commentReference w:id="2"/>
-      </w:r>
-      <w:r>
-        <w:rPr>
-          <w:color w:val="000000" w:themeColor="text1"/>
-          <w:sz w:val="20"/>
-        </w:rPr>
-        <w:t>, 2023.</w:t>
-      </w:r>
+          <w:del w:id="34" w:author="Unknown Author" w:date="2024-10-11T17:00:09Z"/>
+        </w:rPr>
+      </w:pPr>
+      <w:del w:id="29" w:author="Unknown Author" w:date="2024-10-11T17:00:09Z">
+        <w:r>
+          <w:rPr>
+            <w:color w:val="000000" w:themeColor="text1"/>
+            <w:sz w:val="20"/>
+          </w:rPr>
+          <w:delText xml:space="preserve">S. Ali, T. Abuhmed, S. El-Sappagh, K. Muhammad, J. Alonso-Moral, R. Confalonieri, R. Guidotti, J.  Ser, N. Díaz-Rodríguez, F. Herrera, “Explainable Artificial Intelligence (XAI): What we know and what is left to attain Trustworthy Artificial Intelligence,” </w:delText>
+        </w:r>
+      </w:del>
+      <w:del w:id="30" w:author="Unknown Author" w:date="2024-10-11T17:00:09Z">
+        <w:r>
+          <w:rPr>
+            <w:i/>
+            <w:color w:val="000000" w:themeColor="text1"/>
+            <w:sz w:val="20"/>
+          </w:rPr>
+          <w:delText>Information Fusion</w:delText>
+        </w:r>
+      </w:del>
+      <w:del w:id="31" w:author="Unknown Author" w:date="2024-10-11T17:00:09Z">
+        <w:r>
+          <w:rPr>
+            <w:color w:val="000000" w:themeColor="text1"/>
+            <w:sz w:val="20"/>
+          </w:rPr>
+          <w:delText>, vol. 99, pp. 101805</w:delText>
+        </w:r>
+      </w:del>
+      <w:del w:id="32" w:author="Unknown Author" w:date="2024-10-11T17:00:09Z">
+        <w:r>
+          <w:rPr/>
+          <w:commentReference w:id="2"/>
+        </w:r>
+      </w:del>
+      <w:del w:id="33" w:author="Unknown Author" w:date="2024-10-11T17:00:09Z">
+        <w:r>
+          <w:rPr>
+            <w:color w:val="000000" w:themeColor="text1"/>
+            <w:sz w:val="20"/>
+          </w:rPr>
+          <w:delText>, 2023.</w:delText>
+        </w:r>
+      </w:del>
     </w:p>
     <w:p>
       <w:pPr>
@@ -17280,55 +17338,68 @@
         <w:rPr>
           <w:color w:val="000000" w:themeColor="text1"/>
           <w:sz w:val="20"/>
-        </w:rPr>
-      </w:pPr>
-      <w:r>
-        <w:rPr>
-          <w:color w:val="000000" w:themeColor="text1"/>
-          <w:sz w:val="20"/>
-        </w:rPr>
-        <w:t xml:space="preserve">H. Wold, “Partial Least Squares,” </w:t>
-      </w:r>
-      <w:r>
-        <w:rPr>
-          <w:i/>
-          <w:color w:val="000000" w:themeColor="text1"/>
-          <w:sz w:val="20"/>
-        </w:rPr>
-        <w:t>Encyclopedia of Statistical Sciences</w:t>
-      </w:r>
-      <w:r>
-        <w:rPr>
-          <w:color w:val="000000" w:themeColor="text1"/>
-          <w:sz w:val="20"/>
-        </w:rPr>
-        <w:t xml:space="preserve">, pp. 1-19, 1985, [online]. </w:t>
-      </w:r>
-      <w:hyperlink r:id="rId16">
-        <w:bookmarkStart w:id="9" w:name="OLE_LINK2"/>
+          <w:del w:id="41" w:author="Unknown Author" w:date="2024-10-11T17:00:09Z"/>
+        </w:rPr>
+      </w:pPr>
+      <w:del w:id="35" w:author="Unknown Author" w:date="2024-10-11T17:00:09Z">
         <w:r>
           <w:rPr>
-            <w:rStyle w:val="InternetLink"/>
+            <w:color w:val="000000" w:themeColor="text1"/>
             <w:sz w:val="20"/>
           </w:rPr>
-          <w:t>https://pure.iiasa.ac.at/id/eprint/2336/1/CP-83-046.pdf</w:t>
+          <w:delText xml:space="preserve">H. Wold, “Partial Least Squares,” </w:delText>
         </w:r>
+      </w:del>
+      <w:del w:id="36" w:author="Unknown Author" w:date="2024-10-11T17:00:09Z">
+        <w:r>
+          <w:rPr>
+            <w:i/>
+            <w:color w:val="000000" w:themeColor="text1"/>
+            <w:sz w:val="20"/>
+          </w:rPr>
+          <w:delText>Encyclopedia of Statistical Sciences</w:delText>
+        </w:r>
+      </w:del>
+      <w:del w:id="37" w:author="Unknown Author" w:date="2024-10-11T17:00:09Z">
+        <w:r>
+          <w:rPr>
+            <w:color w:val="000000" w:themeColor="text1"/>
+            <w:sz w:val="20"/>
+          </w:rPr>
+          <w:delText xml:space="preserve">, pp. 1-19, 1985, [online]. </w:delText>
+        </w:r>
+      </w:del>
+      <w:hyperlink r:id="rId16">
+        <w:del w:id="38" w:author="Unknown Author" w:date="2024-10-11T17:00:09Z">
+          <w:bookmarkStart w:id="9" w:name="OLE_LINK2"/>
+          <w:r>
+            <w:rPr>
+              <w:rStyle w:val="InternetLink"/>
+              <w:sz w:val="20"/>
+            </w:rPr>
+            <w:delText>https://pure.iiasa.ac.at/id/eprint/2336/1/CP-83-046.pdf</w:delText>
+          </w:r>
+        </w:del>
       </w:hyperlink>
-      <w:bookmarkEnd w:id="9"/>
-      <w:r>
-        <w:rPr>
-          <w:color w:val="000000" w:themeColor="text1"/>
-          <w:sz w:val="20"/>
-        </w:rPr>
-        <w:t xml:space="preserve">, </w:t>
-      </w:r>
-      <w:r>
-        <w:rPr>
-          <w:color w:val="000000"/>
-          <w:sz w:val="20"/>
-        </w:rPr>
-        <w:t>Accessed: Mar. 1, 2024.</w:t>
-      </w:r>
+      <w:del w:id="39" w:author="Unknown Author" w:date="2024-10-11T17:00:09Z">
+        <w:bookmarkEnd w:id="9"/>
+        <w:r>
+          <w:rPr>
+            <w:color w:val="000000" w:themeColor="text1"/>
+            <w:sz w:val="20"/>
+          </w:rPr>
+          <w:delText xml:space="preserve">, </w:delText>
+        </w:r>
+      </w:del>
+      <w:del w:id="40" w:author="Unknown Author" w:date="2024-10-11T17:00:09Z">
+        <w:r>
+          <w:rPr>
+            <w:color w:val="000000"/>
+            <w:sz w:val="20"/>
+          </w:rPr>
+          <w:delText>Accessed: Mar. 1, 2024.</w:delText>
+        </w:r>
+      </w:del>
     </w:p>
     <w:p>
       <w:pPr>
@@ -17345,30 +17416,37 @@
         <w:rPr>
           <w:color w:val="000000" w:themeColor="text1"/>
           <w:sz w:val="20"/>
-        </w:rPr>
-      </w:pPr>
-      <w:r>
-        <w:rPr>
-          <w:color w:val="000000" w:themeColor="text1"/>
-          <w:sz w:val="20"/>
-        </w:rPr>
-        <w:t xml:space="preserve">M. F. Siddique, Z. Ahmad, N. Ullah, J.-M. Kim, “A Hybrid Deep Learning Approach: Integrating Short-Time Fourier Transform and Continuous Wavelet Transform for Improved Pipeline Leak Detection,” </w:t>
-      </w:r>
-      <w:r>
-        <w:rPr>
-          <w:i/>
-          <w:color w:val="000000" w:themeColor="text1"/>
-          <w:sz w:val="20"/>
-        </w:rPr>
-        <w:t>Sensors,</w:t>
-      </w:r>
-      <w:r>
-        <w:rPr>
-          <w:color w:val="000000" w:themeColor="text1"/>
-          <w:sz w:val="20"/>
-        </w:rPr>
-        <w:t xml:space="preserve"> vol. 23, no. 19, pp. 8079, 2023.</w:t>
-      </w:r>
+          <w:del w:id="45" w:author="Unknown Author" w:date="2024-10-11T17:00:09Z"/>
+        </w:rPr>
+      </w:pPr>
+      <w:del w:id="42" w:author="Unknown Author" w:date="2024-10-11T17:00:09Z">
+        <w:r>
+          <w:rPr>
+            <w:color w:val="000000" w:themeColor="text1"/>
+            <w:sz w:val="20"/>
+          </w:rPr>
+          <w:delText xml:space="preserve">M. F. Siddique, Z. Ahmad, N. Ullah, J.-M. Kim, “A Hybrid Deep Learning Approach: Integrating Short-Time Fourier Transform and Continuous Wavelet Transform for Improved Pipeline Leak Detection,” </w:delText>
+        </w:r>
+      </w:del>
+      <w:del w:id="43" w:author="Unknown Author" w:date="2024-10-11T17:00:09Z">
+        <w:r>
+          <w:rPr>
+            <w:i/>
+            <w:color w:val="000000" w:themeColor="text1"/>
+            <w:sz w:val="20"/>
+          </w:rPr>
+          <w:delText>Sensors,</w:delText>
+        </w:r>
+      </w:del>
+      <w:del w:id="44" w:author="Unknown Author" w:date="2024-10-11T17:00:09Z">
+        <w:r>
+          <w:rPr>
+            <w:color w:val="000000" w:themeColor="text1"/>
+            <w:sz w:val="20"/>
+          </w:rPr>
+          <w:delText xml:space="preserve"> vol. 23, no. 19, pp. 8079, 2023.</w:delText>
+        </w:r>
+      </w:del>
     </w:p>
     <w:p>
       <w:pPr>
@@ -17385,43 +17463,52 @@
         <w:rPr>
           <w:color w:val="000000" w:themeColor="text1"/>
           <w:sz w:val="20"/>
-        </w:rPr>
-      </w:pPr>
-      <w:r>
-        <w:rPr>
-          <w:color w:val="000000" w:themeColor="text1"/>
-          <w:sz w:val="20"/>
-        </w:rPr>
-        <w:t xml:space="preserve">T. Speith, “A review of taxonomies of explainable artificial intelligence (XAI) methods,” in Proceeding of the 2022 ACM Conference on Fairness, Accountability, and Transparency, </w:t>
-      </w:r>
+          <w:del w:id="50" w:author="Unknown Author" w:date="2024-10-11T17:00:09Z"/>
+        </w:rPr>
+      </w:pPr>
+      <w:del w:id="46" w:author="Unknown Author" w:date="2024-10-11T17:00:09Z">
+        <w:r>
+          <w:rPr>
+            <w:color w:val="000000" w:themeColor="text1"/>
+            <w:sz w:val="20"/>
+          </w:rPr>
+          <w:delText xml:space="preserve">T. Speith, “A review of taxonomies of explainable artificial intelligence (XAI) methods,” in Proceeding of the 2022 ACM Conference on Fairness, Accountability, and Transparency, </w:delText>
+        </w:r>
+      </w:del>
       <w:sdt>
         <w:sdtPr>
-          <w:id w:val="304781517"/>
+          <w:id w:val="144027932"/>
         </w:sdtPr>
         <w:sdtContent>
-          <w:r>
-            <w:rPr>
-              <w:color w:val="000000"/>
-              <w:sz w:val="20"/>
-            </w:rPr>
-            <w:t xml:space="preserve">New York, USA, </w:t>
-          </w:r>
+          <w:del w:id="47" w:author="Unknown Author" w:date="2024-10-11T17:00:09Z">
+            <w:r>
+              <w:rPr>
+                <w:color w:val="000000"/>
+                <w:sz w:val="20"/>
+              </w:rPr>
+              <w:delText xml:space="preserve">New York, USA, </w:delText>
+            </w:r>
+          </w:del>
         </w:sdtContent>
       </w:sdt>
-      <w:r>
-        <w:rPr>
-          <w:color w:val="000000" w:themeColor="text1"/>
-          <w:sz w:val="20"/>
-        </w:rPr>
-        <w:t xml:space="preserve"> </w:t>
-      </w:r>
-      <w:r>
-        <w:rPr>
-          <w:color w:val="000000" w:themeColor="text1"/>
-          <w:sz w:val="20"/>
-        </w:rPr>
-        <w:t>pp. 2239-2250, 2022.</w:t>
-      </w:r>
+      <w:del w:id="48" w:author="Unknown Author" w:date="2024-10-11T17:00:09Z">
+        <w:r>
+          <w:rPr>
+            <w:color w:val="000000" w:themeColor="text1"/>
+            <w:sz w:val="20"/>
+          </w:rPr>
+          <w:delText xml:space="preserve"> </w:delText>
+        </w:r>
+      </w:del>
+      <w:del w:id="49" w:author="Unknown Author" w:date="2024-10-11T17:00:09Z">
+        <w:r>
+          <w:rPr>
+            <w:color w:val="000000" w:themeColor="text1"/>
+            <w:sz w:val="20"/>
+          </w:rPr>
+          <w:delText>pp. 2239-2250, 2022.</w:delText>
+        </w:r>
+      </w:del>
     </w:p>
     <w:p>
       <w:pPr>
@@ -17438,30 +17525,37 @@
         <w:rPr>
           <w:color w:val="000000" w:themeColor="text1"/>
           <w:sz w:val="20"/>
-        </w:rPr>
-      </w:pPr>
-      <w:r>
-        <w:rPr>
-          <w:color w:val="000000" w:themeColor="text1"/>
-          <w:sz w:val="20"/>
-        </w:rPr>
-        <w:t xml:space="preserve">L. Breiman, “Random Forests,” </w:t>
-      </w:r>
-      <w:r>
-        <w:rPr>
-          <w:i/>
-          <w:color w:val="000000" w:themeColor="text1"/>
-          <w:sz w:val="20"/>
-        </w:rPr>
-        <w:t>Machine Learning</w:t>
-      </w:r>
-      <w:r>
-        <w:rPr>
-          <w:color w:val="000000" w:themeColor="text1"/>
-          <w:sz w:val="20"/>
-        </w:rPr>
-        <w:t>, vol. 45, no. 1, pp. 5-32, 2001.</w:t>
-      </w:r>
+          <w:del w:id="54" w:author="Unknown Author" w:date="2024-10-11T17:00:09Z"/>
+        </w:rPr>
+      </w:pPr>
+      <w:del w:id="51" w:author="Unknown Author" w:date="2024-10-11T17:00:09Z">
+        <w:r>
+          <w:rPr>
+            <w:color w:val="000000" w:themeColor="text1"/>
+            <w:sz w:val="20"/>
+          </w:rPr>
+          <w:delText xml:space="preserve">L. Breiman, “Random Forests,” </w:delText>
+        </w:r>
+      </w:del>
+      <w:del w:id="52" w:author="Unknown Author" w:date="2024-10-11T17:00:09Z">
+        <w:r>
+          <w:rPr>
+            <w:i/>
+            <w:color w:val="000000" w:themeColor="text1"/>
+            <w:sz w:val="20"/>
+          </w:rPr>
+          <w:delText>Machine Learning</w:delText>
+        </w:r>
+      </w:del>
+      <w:del w:id="53" w:author="Unknown Author" w:date="2024-10-11T17:00:09Z">
+        <w:r>
+          <w:rPr>
+            <w:color w:val="000000" w:themeColor="text1"/>
+            <w:sz w:val="20"/>
+          </w:rPr>
+          <w:delText>, vol. 45, no. 1, pp. 5-32, 2001.</w:delText>
+        </w:r>
+      </w:del>
     </w:p>
     <w:p>
       <w:pPr>
@@ -17478,30 +17572,37 @@
         <w:rPr>
           <w:color w:val="000000" w:themeColor="text1"/>
           <w:sz w:val="20"/>
-        </w:rPr>
-      </w:pPr>
-      <w:r>
-        <w:rPr>
-          <w:color w:val="000000" w:themeColor="text1"/>
-          <w:sz w:val="20"/>
-        </w:rPr>
-        <w:t xml:space="preserve">Y. Chen, Z. Zhao, Y. Yu, W. Wang, C. Tang, “Understanding IFRA for Detecting Synchronous Machine Winding Short Circuit Faults Based on Image Classification and Smooth Grad-CAM++,” </w:t>
-      </w:r>
-      <w:r>
-        <w:rPr>
-          <w:i/>
-          <w:color w:val="000000" w:themeColor="text1"/>
-          <w:sz w:val="20"/>
-        </w:rPr>
-        <w:t>IEEE Sensors Journal</w:t>
-      </w:r>
-      <w:r>
-        <w:rPr>
-          <w:color w:val="000000" w:themeColor="text1"/>
-          <w:sz w:val="20"/>
-        </w:rPr>
-        <w:t>, vol. 23, no. 3, pp. 2422-2432, 2022.</w:t>
-      </w:r>
+          <w:del w:id="58" w:author="Unknown Author" w:date="2024-10-11T17:00:09Z"/>
+        </w:rPr>
+      </w:pPr>
+      <w:del w:id="55" w:author="Unknown Author" w:date="2024-10-11T17:00:09Z">
+        <w:r>
+          <w:rPr>
+            <w:color w:val="000000" w:themeColor="text1"/>
+            <w:sz w:val="20"/>
+          </w:rPr>
+          <w:delText xml:space="preserve">Y. Chen, Z. Zhao, Y. Yu, W. Wang, C. Tang, “Understanding IFRA for Detecting Synchronous Machine Winding Short Circuit Faults Based on Image Classification and Smooth Grad-CAM++,” </w:delText>
+        </w:r>
+      </w:del>
+      <w:del w:id="56" w:author="Unknown Author" w:date="2024-10-11T17:00:09Z">
+        <w:r>
+          <w:rPr>
+            <w:i/>
+            <w:color w:val="000000" w:themeColor="text1"/>
+            <w:sz w:val="20"/>
+          </w:rPr>
+          <w:delText>IEEE Sensors Journal</w:delText>
+        </w:r>
+      </w:del>
+      <w:del w:id="57" w:author="Unknown Author" w:date="2024-10-11T17:00:09Z">
+        <w:r>
+          <w:rPr>
+            <w:color w:val="000000" w:themeColor="text1"/>
+            <w:sz w:val="20"/>
+          </w:rPr>
+          <w:delText>, vol. 23, no. 3, pp. 2422-2432, 2022.</w:delText>
+        </w:r>
+      </w:del>
     </w:p>
     <w:p>
       <w:pPr>
@@ -17518,30 +17619,37 @@
         <w:rPr>
           <w:color w:val="000000" w:themeColor="text1"/>
           <w:sz w:val="20"/>
-        </w:rPr>
-      </w:pPr>
-      <w:r>
-        <w:rPr>
-          <w:color w:val="000000" w:themeColor="text1"/>
-          <w:sz w:val="20"/>
-        </w:rPr>
-        <w:t xml:space="preserve">H. Chao, H. Shi, X. Liu, J. Li, “Physics-Informed Interpretable Wavelet Weight Initialization and Balanced Dynamic Adaptive Threshold for Intelligent Fault Diagnosis of Rolling Bearings,” </w:t>
-      </w:r>
-      <w:r>
-        <w:rPr>
-          <w:i/>
-          <w:color w:val="000000" w:themeColor="text1"/>
-          <w:sz w:val="20"/>
-        </w:rPr>
-        <w:t>Journal of Manufacturing Systems</w:t>
-      </w:r>
-      <w:r>
-        <w:rPr>
-          <w:color w:val="000000" w:themeColor="text1"/>
-          <w:sz w:val="20"/>
-        </w:rPr>
-        <w:t>, vol. 70, pp. 579-592, 2023.</w:t>
-      </w:r>
+          <w:del w:id="62" w:author="Unknown Author" w:date="2024-10-11T17:00:09Z"/>
+        </w:rPr>
+      </w:pPr>
+      <w:del w:id="59" w:author="Unknown Author" w:date="2024-10-11T17:00:09Z">
+        <w:r>
+          <w:rPr>
+            <w:color w:val="000000" w:themeColor="text1"/>
+            <w:sz w:val="20"/>
+          </w:rPr>
+          <w:delText xml:space="preserve">H. Chao, H. Shi, X. Liu, J. Li, “Physics-Informed Interpretable Wavelet Weight Initialization and Balanced Dynamic Adaptive Threshold for Intelligent Fault Diagnosis of Rolling Bearings,” </w:delText>
+        </w:r>
+      </w:del>
+      <w:del w:id="60" w:author="Unknown Author" w:date="2024-10-11T17:00:09Z">
+        <w:r>
+          <w:rPr>
+            <w:i/>
+            <w:color w:val="000000" w:themeColor="text1"/>
+            <w:sz w:val="20"/>
+          </w:rPr>
+          <w:delText>Journal of Manufacturing Systems</w:delText>
+        </w:r>
+      </w:del>
+      <w:del w:id="61" w:author="Unknown Author" w:date="2024-10-11T17:00:09Z">
+        <w:r>
+          <w:rPr>
+            <w:color w:val="000000" w:themeColor="text1"/>
+            <w:sz w:val="20"/>
+          </w:rPr>
+          <w:delText>, vol. 70, pp. 579-592, 2023.</w:delText>
+        </w:r>
+      </w:del>
     </w:p>
     <w:p>
       <w:pPr>
@@ -17558,30 +17666,37 @@
         <w:rPr>
           <w:color w:val="000000" w:themeColor="text1"/>
           <w:sz w:val="20"/>
-        </w:rPr>
-      </w:pPr>
-      <w:r>
-        <w:rPr>
-          <w:color w:val="000000" w:themeColor="text1"/>
-          <w:sz w:val="20"/>
-        </w:rPr>
-        <w:t xml:space="preserve">H. Chao, H. Shi, X. Liu, J. Li, “Interpretable Physics-Informed Domain Adaptation Paradigm for Cross-Machine Transfer Diagnosis,” </w:t>
-      </w:r>
-      <w:r>
-        <w:rPr>
-          <w:i/>
-          <w:color w:val="000000" w:themeColor="text1"/>
-          <w:sz w:val="20"/>
-        </w:rPr>
-        <w:t>Knowledge-Based Systems</w:t>
-      </w:r>
-      <w:r>
-        <w:rPr>
-          <w:color w:val="000000" w:themeColor="text1"/>
-          <w:sz w:val="20"/>
-        </w:rPr>
-        <w:t>, vol. 288, pp. 111499, 2024.</w:t>
-      </w:r>
+          <w:del w:id="66" w:author="Unknown Author" w:date="2024-10-11T17:00:09Z"/>
+        </w:rPr>
+      </w:pPr>
+      <w:del w:id="63" w:author="Unknown Author" w:date="2024-10-11T17:00:09Z">
+        <w:r>
+          <w:rPr>
+            <w:color w:val="000000" w:themeColor="text1"/>
+            <w:sz w:val="20"/>
+          </w:rPr>
+          <w:delText xml:space="preserve">H. Chao, H. Shi, X. Liu, J. Li, “Interpretable Physics-Informed Domain Adaptation Paradigm for Cross-Machine Transfer Diagnosis,” </w:delText>
+        </w:r>
+      </w:del>
+      <w:del w:id="64" w:author="Unknown Author" w:date="2024-10-11T17:00:09Z">
+        <w:r>
+          <w:rPr>
+            <w:i/>
+            <w:color w:val="000000" w:themeColor="text1"/>
+            <w:sz w:val="20"/>
+          </w:rPr>
+          <w:delText>Knowledge-Based Systems</w:delText>
+        </w:r>
+      </w:del>
+      <w:del w:id="65" w:author="Unknown Author" w:date="2024-10-11T17:00:09Z">
+        <w:r>
+          <w:rPr>
+            <w:color w:val="000000" w:themeColor="text1"/>
+            <w:sz w:val="20"/>
+          </w:rPr>
+          <w:delText>, vol. 288, pp. 111499, 2024.</w:delText>
+        </w:r>
+      </w:del>
     </w:p>
     <w:p>
       <w:pPr>
@@ -17598,15 +17713,18 @@
         <w:rPr>
           <w:color w:val="000000" w:themeColor="text1"/>
           <w:sz w:val="20"/>
-        </w:rPr>
-      </w:pPr>
-      <w:r>
-        <w:rPr>
-          <w:color w:val="000000" w:themeColor="text1"/>
-          <w:sz w:val="20"/>
-        </w:rPr>
-        <w:t>R. Tanabe, H. Purohit, K. Dohi, T. Endo, Y. Nikaido, T. Nakamura, Y. Kawaguchi, “MIMII DUE: Sound Dataset for Malfunctioning Industrial Machine Investigation and Inspection with Domain Shifts due to Changes in Operational and Environmental Conditions,” in Proceeding of the 2021 IEEE Workshop on Applications of Signal Processing to Audio and Acoustics (WASPAA), New Paltz, NY, USA, pp. 21-25, 2021.</w:t>
-      </w:r>
+          <w:del w:id="68" w:author="Unknown Author" w:date="2024-10-11T17:00:09Z"/>
+        </w:rPr>
+      </w:pPr>
+      <w:del w:id="67" w:author="Unknown Author" w:date="2024-10-11T17:00:09Z">
+        <w:r>
+          <w:rPr>
+            <w:color w:val="000000" w:themeColor="text1"/>
+            <w:sz w:val="20"/>
+          </w:rPr>
+          <w:delText>R. Tanabe, H. Purohit, K. Dohi, T. Endo, Y. Nikaido, T. Nakamura, Y. Kawaguchi, “MIMII DUE: Sound Dataset for Malfunctioning Industrial Machine Investigation and Inspection with Domain Shifts due to Changes in Operational and Environmental Conditions,” in Proceeding of the 2021 IEEE Workshop on Applications of Signal Processing to Audio and Acoustics (WASPAA), New Paltz, NY, USA, pp. 21-25, 2021.</w:delText>
+        </w:r>
+      </w:del>
     </w:p>
     <w:p>
       <w:pPr>
@@ -17623,30 +17741,37 @@
         <w:rPr>
           <w:color w:val="000000" w:themeColor="text1"/>
           <w:sz w:val="20"/>
-        </w:rPr>
-      </w:pPr>
-      <w:r>
-        <w:rPr>
-          <w:color w:val="000000" w:themeColor="text1"/>
-          <w:sz w:val="20"/>
-        </w:rPr>
-        <w:t xml:space="preserve">X. Wang, Y. Zheng, Z. Zhao, J. Wang, “Bearing fault diagnosis based on statistical locally linear embedding,” </w:t>
-      </w:r>
-      <w:r>
-        <w:rPr>
-          <w:i/>
-          <w:color w:val="000000" w:themeColor="text1"/>
-          <w:sz w:val="20"/>
-        </w:rPr>
-        <w:t>Sensors</w:t>
-      </w:r>
-      <w:r>
-        <w:rPr>
-          <w:color w:val="000000" w:themeColor="text1"/>
-          <w:sz w:val="20"/>
-        </w:rPr>
-        <w:t>, vol. 15, no. 7, pp.16225-16247, 2015.</w:t>
-      </w:r>
+          <w:del w:id="72" w:author="Unknown Author" w:date="2024-10-11T17:00:09Z"/>
+        </w:rPr>
+      </w:pPr>
+      <w:del w:id="69" w:author="Unknown Author" w:date="2024-10-11T17:00:09Z">
+        <w:r>
+          <w:rPr>
+            <w:color w:val="000000" w:themeColor="text1"/>
+            <w:sz w:val="20"/>
+          </w:rPr>
+          <w:delText xml:space="preserve">X. Wang, Y. Zheng, Z. Zhao, J. Wang, “Bearing fault diagnosis based on statistical locally linear embedding,” </w:delText>
+        </w:r>
+      </w:del>
+      <w:del w:id="70" w:author="Unknown Author" w:date="2024-10-11T17:00:09Z">
+        <w:r>
+          <w:rPr>
+            <w:i/>
+            <w:color w:val="000000" w:themeColor="text1"/>
+            <w:sz w:val="20"/>
+          </w:rPr>
+          <w:delText>Sensors</w:delText>
+        </w:r>
+      </w:del>
+      <w:del w:id="71" w:author="Unknown Author" w:date="2024-10-11T17:00:09Z">
+        <w:r>
+          <w:rPr>
+            <w:color w:val="000000" w:themeColor="text1"/>
+            <w:sz w:val="20"/>
+          </w:rPr>
+          <w:delText>, vol. 15, no. 7, pp.16225-16247, 2015.</w:delText>
+        </w:r>
+      </w:del>
     </w:p>
     <w:p>
       <w:pPr>
@@ -17665,13 +17790,15 @@
           <w:sz w:val="20"/>
         </w:rPr>
       </w:pPr>
-      <w:r>
-        <w:rPr>
-          <w:color w:val="000000" w:themeColor="text1"/>
-          <w:sz w:val="20"/>
-        </w:rPr>
-        <w:t>M. Zabin, H.J. Choi, J. Uddin, “Hybrid deep transfer learning architecture for industrial fault diagnosis using Hilbert transform and DCNN–LSTM,” The Journal of supercomputing, vol. 79, no. 5, pp. 5181-5200, 2023.</w:t>
-      </w:r>
+      <w:del w:id="73" w:author="Unknown Author" w:date="2024-10-11T17:00:09Z">
+        <w:r>
+          <w:rPr>
+            <w:color w:val="000000" w:themeColor="text1"/>
+            <w:sz w:val="20"/>
+          </w:rPr>
+          <w:delText>M. Zabin, H.J. Choi, J. Uddin, “Hybrid deep transfer learning architecture for industrial fault diagnosis using Hilbert transform and DCNN–LSTM,” The Journal of supercomputing, vol. 79, no. 5, pp. 5181-5200, 2023.</w:delText>
+        </w:r>
+      </w:del>
     </w:p>
     <w:sectPr>
       <w:headerReference w:type="even" r:id="rId17"/>

</xml_diff>